<commit_message>
almost done with BMOM
</commit_message>
<xml_diff>
--- a/Semester One/Assignment Semester One/BMOM5203/BMOM5203.docx
+++ b/Semester One/Assignment Semester One/BMOM5203/BMOM5203.docx
@@ -268,14 +268,6 @@
           <w:szCs w:val="24"/>
         </w:rPr>
         <w:tab/>
-      </w:r>
-      <w:r>
-        <w:rPr>
-          <w:rFonts w:ascii="Times New Roman" w:hAnsi="Times New Roman" w:cs="Times New Roman"/>
-          <w:b/>
-          <w:sz w:val="24"/>
-          <w:szCs w:val="24"/>
-        </w:rPr>
         <w:t>Abdi Abdirizak Omar</w:t>
       </w:r>
     </w:p>
@@ -701,6 +693,12 @@
     <w:p/>
     <w:sdt>
       <w:sdtPr>
+        <w:rPr>
+          <w:rFonts w:ascii="Cambria" w:eastAsia="Times New Roman" w:hAnsi="Cambria" w:cs="Cambria"/>
+          <w:color w:val="auto"/>
+          <w:sz w:val="22"/>
+          <w:szCs w:val="22"/>
+        </w:rPr>
         <w:id w:val="-934828751"/>
         <w:docPartObj>
           <w:docPartGallery w:val="Table of Contents"/>
@@ -709,13 +707,9 @@
       </w:sdtPr>
       <w:sdtEndPr>
         <w:rPr>
-          <w:rFonts w:ascii="Cambria" w:eastAsia="Times New Roman" w:hAnsi="Cambria" w:cs="Cambria"/>
           <w:b/>
           <w:bCs/>
           <w:noProof/>
-          <w:color w:val="auto"/>
-          <w:sz w:val="22"/>
-          <w:szCs w:val="22"/>
         </w:rPr>
       </w:sdtEndPr>
       <w:sdtContent>
@@ -3109,6 +3103,7 @@
             <w:docPart w:val="FFA71DFE2551414C999010A35B2BB17E"/>
           </w:placeholder>
         </w:sdtPr>
+        <w:sdtEndPr/>
         <w:sdtContent>
           <w:r>
             <w:t>(</w:t>
@@ -3338,6 +3333,7 @@
     </w:p>
     <w:p>
       <w:pPr>
+        <w:ind w:firstLine="360"/>
         <w:rPr>
           <w:rFonts w:ascii="Times New Roman" w:hAnsi="Times New Roman" w:cs="Times New Roman"/>
         </w:rPr>
@@ -3443,6 +3439,7 @@
     </w:p>
     <w:p>
       <w:pPr>
+        <w:ind w:firstLine="360"/>
         <w:rPr>
           <w:rFonts w:ascii="Times New Roman" w:hAnsi="Times New Roman" w:cs="Times New Roman"/>
         </w:rPr>
@@ -3927,6 +3924,7 @@
             <w:docPart w:val="54EF501A2081452D973C481CDC9260BB"/>
           </w:placeholder>
         </w:sdtPr>
+        <w:sdtEndPr/>
         <w:sdtContent>
           <w:r>
             <w:t>(</w:t>
@@ -4041,6 +4039,7 @@
             <w:docPart w:val="CED628C85C9B41A5A42669B2922D71BC"/>
           </w:placeholder>
         </w:sdtPr>
+        <w:sdtEndPr/>
         <w:sdtContent>
           <w:r>
             <w:rPr>
@@ -4197,6 +4196,7 @@
             <w:docPart w:val="65F0592BEDB84C0BBFDCC702B989978F"/>
           </w:placeholder>
         </w:sdtPr>
+        <w:sdtEndPr/>
         <w:sdtContent>
           <w:r>
             <w:t>(Russell &amp; Brannan, 2016)</w:t>
@@ -4230,13 +4230,7 @@
       </w:pPr>
       <w:bookmarkStart w:id="16" w:name="_Toc161543754"/>
       <w:r>
-        <w:t xml:space="preserve">Reasons for </w:t>
-      </w:r>
-      <w:r>
-        <w:t>In</w:t>
-      </w:r>
-      <w:r>
-        <w:t>ternal Recruitment:</w:t>
+        <w:t>Reasons for Internal Recruitment:</w:t>
       </w:r>
       <w:bookmarkEnd w:id="16"/>
     </w:p>
@@ -4381,6 +4375,7 @@
       </w:r>
       <w:bookmarkEnd w:id="17"/>
     </w:p>
+    <w:p/>
     <w:p>
       <w:pPr>
         <w:numPr>
@@ -4521,13 +4516,15 @@
       </w:pPr>
       <w:bookmarkStart w:id="18" w:name="_Toc161543756"/>
       <w:r>
-        <w:lastRenderedPageBreak/>
         <w:t>Selection Methods for New Employees</w:t>
       </w:r>
       <w:bookmarkEnd w:id="18"/>
     </w:p>
     <w:p/>
     <w:p>
+      <w:pPr>
+        <w:ind w:firstLine="405"/>
+      </w:pPr>
       <w:r>
         <w:t>Selecting new employees is a critical process that requires careful consideration and evaluation to ensure the right fit for the organization. Employers employ a variety of methods to assess candidates' qualifications, skills, and suitability for the role.</w:t>
       </w:r>
@@ -4545,6 +4542,7 @@
             <w:docPart w:val="1EA783373D0345F0AD12CAADEF1FFB65"/>
           </w:placeholder>
         </w:sdtPr>
+        <w:sdtEndPr/>
         <w:sdtContent>
           <w:r>
             <w:t>(Brown, 2011)</w:t>
@@ -4554,7 +4552,13 @@
     </w:p>
     <w:p>
       <w:r>
-        <w:t xml:space="preserve"> Here are some common methods used for selecting new employees, along with their strengths, weaknesses, and emerging trends:</w:t>
+        <w:t xml:space="preserve"> </w:t>
+      </w:r>
+      <w:r>
+        <w:tab/>
+      </w:r>
+      <w:r>
+        <w:t>Here are some common methods used for selecting new employees, along with their strengths, weaknesses, and emerging trends:</w:t>
       </w:r>
     </w:p>
     <w:p>
@@ -4751,6 +4755,7 @@
           <w:i/>
           <w:iCs/>
         </w:rPr>
+        <w:lastRenderedPageBreak/>
         <w:t>Weaknesses:</w:t>
       </w:r>
       <w:r>
@@ -4770,12 +4775,237 @@
           <w:i/>
           <w:iCs/>
         </w:rPr>
+        <w:t>Emerging Trends:</w:t>
+      </w:r>
+      <w:r>
+        <w:t xml:space="preserve"> Emerging trends in technical assessments include the use of gamified assessments and coding challenges to create engaging and interactive evaluation experiences for candidates.</w:t>
+      </w:r>
+    </w:p>
+    <w:p>
+      <w:pPr>
+        <w:numPr>
+          <w:ilvl w:val="0"/>
+          <w:numId w:val="18"/>
+        </w:numPr>
+        <w:spacing w:after="160" w:line="259" w:lineRule="auto"/>
+      </w:pPr>
+      <w:r>
+        <w:rPr>
+          <w:b/>
+          <w:bCs/>
+        </w:rPr>
+        <w:t>Assessment Centers:</w:t>
+      </w:r>
+    </w:p>
+    <w:p>
+      <w:pPr>
+        <w:numPr>
+          <w:ilvl w:val="1"/>
+          <w:numId w:val="18"/>
+        </w:numPr>
+        <w:spacing w:after="160" w:line="259" w:lineRule="auto"/>
+      </w:pPr>
+      <w:r>
+        <w:rPr>
+          <w:i/>
+          <w:iCs/>
+        </w:rPr>
+        <w:t>Strengths:</w:t>
+      </w:r>
+      <w:r>
+        <w:t xml:space="preserve"> Assessment centers offer a comprehensive evaluation method that assesses candidates' competencies, behaviors, and potential in simulated work scenarios. They provide holistic insights into candidates' capabilities and suitability for the role.</w:t>
+      </w:r>
+    </w:p>
+    <w:p>
+      <w:pPr>
+        <w:numPr>
+          <w:ilvl w:val="1"/>
+          <w:numId w:val="18"/>
+        </w:numPr>
+        <w:spacing w:after="160" w:line="259" w:lineRule="auto"/>
+      </w:pPr>
+      <w:r>
+        <w:rPr>
+          <w:i/>
+          <w:iCs/>
+        </w:rPr>
+        <w:t>Weaknesses:</w:t>
+      </w:r>
+      <w:r>
+        <w:t xml:space="preserve"> However, assessment centers can be resource-intensive and time-consuming to implement. They may also lack scalability for large-scale hiring processes.</w:t>
+      </w:r>
+    </w:p>
+    <w:p>
+      <w:pPr>
+        <w:numPr>
+          <w:ilvl w:val="1"/>
+          <w:numId w:val="18"/>
+        </w:numPr>
+        <w:spacing w:after="160" w:line="259" w:lineRule="auto"/>
+      </w:pPr>
+      <w:r>
+        <w:rPr>
+          <w:i/>
+          <w:iCs/>
+        </w:rPr>
+        <w:t>Emerging Trends:</w:t>
+      </w:r>
+      <w:r>
+        <w:t xml:space="preserve"> Emerging trends in assessment centers include the integration of virtual assessment platforms and augmented reality simulations to enhance the realism and effectiveness of assessment exercises.</w:t>
+      </w:r>
+    </w:p>
+    <w:p>
+      <w:pPr>
+        <w:numPr>
+          <w:ilvl w:val="0"/>
+          <w:numId w:val="18"/>
+        </w:numPr>
+        <w:spacing w:after="160" w:line="259" w:lineRule="auto"/>
+      </w:pPr>
+      <w:r>
+        <w:rPr>
+          <w:b/>
+          <w:bCs/>
+        </w:rPr>
+        <w:t>Reference Checks:</w:t>
+      </w:r>
+    </w:p>
+    <w:p>
+      <w:pPr>
+        <w:numPr>
+          <w:ilvl w:val="1"/>
+          <w:numId w:val="18"/>
+        </w:numPr>
+        <w:spacing w:after="160" w:line="259" w:lineRule="auto"/>
+      </w:pPr>
+      <w:r>
+        <w:rPr>
+          <w:i/>
+          <w:iCs/>
+        </w:rPr>
+        <w:t>Strengths:</w:t>
+      </w:r>
+      <w:r>
+        <w:t xml:space="preserve"> Reference checks provide valuable feedback from candidates' previous employers, colleagues, or other professional contacts. They help verify the accuracy of candidates' claims and assess their suitability for the role based on past performance and experiences.</w:t>
+      </w:r>
+    </w:p>
+    <w:p>
+      <w:pPr>
+        <w:numPr>
+          <w:ilvl w:val="1"/>
+          <w:numId w:val="18"/>
+        </w:numPr>
+        <w:spacing w:after="160" w:line="259" w:lineRule="auto"/>
+      </w:pPr>
+      <w:r>
+        <w:rPr>
+          <w:i/>
+          <w:iCs/>
+        </w:rPr>
+        <w:t>Weaknesses:</w:t>
+      </w:r>
+      <w:r>
+        <w:t xml:space="preserve"> However, reference checks may be subject to bias or inaccuracies, as referees may have limited knowledge of candidates' abilities or may provide biased feedback.</w:t>
+      </w:r>
+    </w:p>
+    <w:p>
+      <w:pPr>
+        <w:numPr>
+          <w:ilvl w:val="1"/>
+          <w:numId w:val="18"/>
+        </w:numPr>
+        <w:spacing w:after="160" w:line="259" w:lineRule="auto"/>
+      </w:pPr>
+      <w:r>
+        <w:rPr>
+          <w:i/>
+          <w:iCs/>
+        </w:rPr>
+        <w:t>Emerging Trends:</w:t>
+      </w:r>
+      <w:r>
+        <w:t xml:space="preserve"> Emerging trends in reference checks include the use of automated reference checking platforms and blockchain technology to streamline the reference checking process and enhance data security.</w:t>
+      </w:r>
+    </w:p>
+    <w:p>
+      <w:pPr>
+        <w:numPr>
+          <w:ilvl w:val="0"/>
+          <w:numId w:val="18"/>
+        </w:numPr>
+        <w:spacing w:after="160" w:line="259" w:lineRule="auto"/>
+      </w:pPr>
+      <w:r>
+        <w:rPr>
+          <w:b/>
+          <w:bCs/>
+        </w:rPr>
+        <w:t>Psychometric Assessments:</w:t>
+      </w:r>
+    </w:p>
+    <w:p>
+      <w:pPr>
+        <w:numPr>
+          <w:ilvl w:val="1"/>
+          <w:numId w:val="18"/>
+        </w:numPr>
+        <w:spacing w:after="160" w:line="259" w:lineRule="auto"/>
+      </w:pPr>
+      <w:r>
+        <w:rPr>
+          <w:i/>
+          <w:iCs/>
+        </w:rPr>
+        <w:t>Strengths:</w:t>
+      </w:r>
+      <w:r>
+        <w:t xml:space="preserve"> Psychometric assessments measure candidates' cognitive abilities, personality traits, and other psychological factors relevant to the role. They provide objective insights into candidates' strengths, weaknesses, and potential fit for the organization.</w:t>
+      </w:r>
+    </w:p>
+    <w:p>
+      <w:pPr>
+        <w:numPr>
+          <w:ilvl w:val="1"/>
+          <w:numId w:val="18"/>
+        </w:numPr>
+        <w:spacing w:after="160" w:line="259" w:lineRule="auto"/>
+      </w:pPr>
+      <w:r>
+        <w:rPr>
+          <w:i/>
+          <w:iCs/>
+        </w:rPr>
+        <w:t>Weaknesses:</w:t>
+      </w:r>
+      <w:r>
+        <w:t xml:space="preserve"> However, psychometric assessments may have cultural or linguistic biases that can impact their validity and reliability. They may also be perceived as invasive or intrusive by candidates, leading to concerns about privacy and data security.</w:t>
+      </w:r>
+    </w:p>
+    <w:p>
+      <w:pPr>
+        <w:numPr>
+          <w:ilvl w:val="1"/>
+          <w:numId w:val="18"/>
+        </w:numPr>
+        <w:spacing w:after="160" w:line="259" w:lineRule="auto"/>
+      </w:pPr>
+      <w:r>
+        <w:rPr>
+          <w:i/>
+          <w:iCs/>
+        </w:rPr>
         <w:lastRenderedPageBreak/>
         <w:t>Emerging Trends:</w:t>
       </w:r>
       <w:r>
-        <w:t xml:space="preserve"> Emerging trends in technical assessments include the use of gamified assessments and coding challenges to create engaging and interactive evaluation experiences for candidates.</w:t>
-      </w:r>
+        <w:t xml:space="preserve"> Emerging trends in psychometric assessments include the use of adaptive testing algorithms and gamified assessment platforms to create personalized assessment experiences and minimize bias.</w:t>
+      </w:r>
+    </w:p>
+    <w:p>
+      <w:pPr>
+        <w:spacing w:after="160" w:line="259" w:lineRule="auto"/>
+        <w:ind w:left="1440"/>
+      </w:pPr>
     </w:p>
     <w:p>
       <w:pPr>
@@ -4790,7 +5020,7 @@
           <w:b/>
           <w:bCs/>
         </w:rPr>
-        <w:t>Assessment Centers:</w:t>
+        <w:t>Background Checks:</w:t>
       </w:r>
     </w:p>
     <w:p>
@@ -4809,7 +5039,7 @@
         <w:t>Strengths:</w:t>
       </w:r>
       <w:r>
-        <w:t xml:space="preserve"> Assessment centers offer a comprehensive evaluation method that assesses candidates' competencies, behaviors, and potential in simulated work scenarios. They provide holistic insights into candidates' capabilities and suitability for the role.</w:t>
+        <w:t xml:space="preserve"> Background checks verify candidates' educational credentials, employment history, criminal record, and other relevant background information. They help employers ensure the accuracy of candidates' claims and assess their suitability for the role based on their past conduct and experiences.</w:t>
       </w:r>
     </w:p>
     <w:p>
@@ -4828,7 +5058,7 @@
         <w:t>Weaknesses:</w:t>
       </w:r>
       <w:r>
-        <w:t xml:space="preserve"> However, assessment centers can be resource-intensive and time-consuming to implement. They may also lack scalability for large-scale hiring processes.</w:t>
+        <w:t xml:space="preserve"> However, background checks may be subject to legal and regulatory constraints, as well as practical limitations such as data availability and accuracy.</w:t>
       </w:r>
     </w:p>
     <w:p>
@@ -4847,7 +5077,7 @@
         <w:t>Emerging Trends:</w:t>
       </w:r>
       <w:r>
-        <w:t xml:space="preserve"> Emerging trends in assessment centers include the integration of virtual assessment platforms and augmented reality simulations to enhance the realism and effectiveness of assessment exercises.</w:t>
+        <w:t xml:space="preserve"> Emerging trends in background checks include the use of artificial intelligence and machine learning algorithms to automate the background screening process and enhance the accuracy and efficiency of candidate verification.</w:t>
       </w:r>
     </w:p>
     <w:p>
@@ -4863,7 +5093,7 @@
           <w:b/>
           <w:bCs/>
         </w:rPr>
-        <w:t>Reference Checks:</w:t>
+        <w:t>Probationary Periods:</w:t>
       </w:r>
     </w:p>
     <w:p>
@@ -4882,7 +5112,7 @@
         <w:t>Strengths:</w:t>
       </w:r>
       <w:r>
-        <w:t xml:space="preserve"> Reference checks provide valuable feedback from candidates' previous employers, colleagues, or other professional contacts. They help verify the accuracy of candidates' claims and assess their suitability for the role based on past performance and experiences.</w:t>
+        <w:t xml:space="preserve"> Probationary periods allow employers to evaluate new hires' performance, conduct, and fit for the organization in a real-world work environment. They provide an opportunity for candidates to demonstrate their capabilities and suitability for the role before making a final hiring decision.</w:t>
       </w:r>
     </w:p>
     <w:p>
@@ -4901,7 +5131,7 @@
         <w:t>Weaknesses:</w:t>
       </w:r>
       <w:r>
-        <w:t xml:space="preserve"> However, reference checks may be subject to bias or inaccuracies, as referees may have limited knowledge of candidates' abilities or may provide biased feedback.</w:t>
+        <w:t xml:space="preserve"> However, probationary periods may create uncertainty and anxiety for new hires, leading to reduced morale and productivity. They may also be perceived as a lack of commitment or trust on the part of the employer.</w:t>
       </w:r>
     </w:p>
     <w:p>
@@ -4920,226 +5150,6 @@
         <w:t>Emerging Trends:</w:t>
       </w:r>
       <w:r>
-        <w:t xml:space="preserve"> Emerging trends in reference checks include the use of automated reference checking platforms and blockchain technology to streamline the reference checking process and enhance data security.</w:t>
-      </w:r>
-    </w:p>
-    <w:p>
-      <w:pPr>
-        <w:numPr>
-          <w:ilvl w:val="0"/>
-          <w:numId w:val="18"/>
-        </w:numPr>
-        <w:spacing w:after="160" w:line="259" w:lineRule="auto"/>
-      </w:pPr>
-      <w:r>
-        <w:rPr>
-          <w:b/>
-          <w:bCs/>
-        </w:rPr>
-        <w:t>Psychometric Assessments:</w:t>
-      </w:r>
-    </w:p>
-    <w:p>
-      <w:pPr>
-        <w:numPr>
-          <w:ilvl w:val="1"/>
-          <w:numId w:val="18"/>
-        </w:numPr>
-        <w:spacing w:after="160" w:line="259" w:lineRule="auto"/>
-      </w:pPr>
-      <w:r>
-        <w:rPr>
-          <w:i/>
-          <w:iCs/>
-        </w:rPr>
-        <w:t>Strengths:</w:t>
-      </w:r>
-      <w:r>
-        <w:t xml:space="preserve"> Psychometric assessments measure candidates' cognitive abilities, personality traits, and other psychological factors relevant to the role. They provide objective insights into candidates' strengths, weaknesses, and potential fit for the organization.</w:t>
-      </w:r>
-    </w:p>
-    <w:p>
-      <w:pPr>
-        <w:numPr>
-          <w:ilvl w:val="1"/>
-          <w:numId w:val="18"/>
-        </w:numPr>
-        <w:spacing w:after="160" w:line="259" w:lineRule="auto"/>
-      </w:pPr>
-      <w:r>
-        <w:rPr>
-          <w:i/>
-          <w:iCs/>
-        </w:rPr>
-        <w:t>Weaknesses:</w:t>
-      </w:r>
-      <w:r>
-        <w:t xml:space="preserve"> However, psychometric assessments may have cultural or linguistic biases that can impact their validity and reliability. They may also be perceived as invasive or intrusive by candidates, leading to concerns about privacy and data security.</w:t>
-      </w:r>
-    </w:p>
-    <w:p>
-      <w:pPr>
-        <w:numPr>
-          <w:ilvl w:val="1"/>
-          <w:numId w:val="18"/>
-        </w:numPr>
-        <w:spacing w:after="160" w:line="259" w:lineRule="auto"/>
-      </w:pPr>
-      <w:r>
-        <w:rPr>
-          <w:i/>
-          <w:iCs/>
-        </w:rPr>
-        <w:t>Emerging Trends:</w:t>
-      </w:r>
-      <w:r>
-        <w:t xml:space="preserve"> Emerging trends in psychometric assessments include the use of adaptive testing algorithms and gamified assessment platforms to create personalized assessment experiences and minimize bias.</w:t>
-      </w:r>
-    </w:p>
-    <w:p>
-      <w:pPr>
-        <w:numPr>
-          <w:ilvl w:val="0"/>
-          <w:numId w:val="18"/>
-        </w:numPr>
-        <w:spacing w:after="160" w:line="259" w:lineRule="auto"/>
-      </w:pPr>
-      <w:r>
-        <w:rPr>
-          <w:b/>
-          <w:bCs/>
-        </w:rPr>
-        <w:t>Background Checks:</w:t>
-      </w:r>
-    </w:p>
-    <w:p>
-      <w:pPr>
-        <w:numPr>
-          <w:ilvl w:val="1"/>
-          <w:numId w:val="18"/>
-        </w:numPr>
-        <w:spacing w:after="160" w:line="259" w:lineRule="auto"/>
-      </w:pPr>
-      <w:r>
-        <w:rPr>
-          <w:i/>
-          <w:iCs/>
-        </w:rPr>
-        <w:lastRenderedPageBreak/>
-        <w:t>Strengths:</w:t>
-      </w:r>
-      <w:r>
-        <w:t xml:space="preserve"> Background checks verify candidates' educational credentials, employment history, criminal record, and other relevant background information. They help employers ensure the accuracy of candidates' claims and assess their suitability for the role based on their past conduct and experiences.</w:t>
-      </w:r>
-    </w:p>
-    <w:p>
-      <w:pPr>
-        <w:numPr>
-          <w:ilvl w:val="1"/>
-          <w:numId w:val="18"/>
-        </w:numPr>
-        <w:spacing w:after="160" w:line="259" w:lineRule="auto"/>
-      </w:pPr>
-      <w:r>
-        <w:rPr>
-          <w:i/>
-          <w:iCs/>
-        </w:rPr>
-        <w:t>Weaknesses:</w:t>
-      </w:r>
-      <w:r>
-        <w:t xml:space="preserve"> However, background checks may be subject to legal and regulatory constraints, as well as practical limitations such as data availability and accuracy.</w:t>
-      </w:r>
-    </w:p>
-    <w:p>
-      <w:pPr>
-        <w:numPr>
-          <w:ilvl w:val="1"/>
-          <w:numId w:val="18"/>
-        </w:numPr>
-        <w:spacing w:after="160" w:line="259" w:lineRule="auto"/>
-      </w:pPr>
-      <w:r>
-        <w:rPr>
-          <w:i/>
-          <w:iCs/>
-        </w:rPr>
-        <w:t>Emerging Trends:</w:t>
-      </w:r>
-      <w:r>
-        <w:t xml:space="preserve"> Emerging trends in background checks include the use of artificial intelligence and machine learning algorithms to automate the background screening process and enhance the accuracy and efficiency of candidate verification.</w:t>
-      </w:r>
-    </w:p>
-    <w:p>
-      <w:pPr>
-        <w:numPr>
-          <w:ilvl w:val="0"/>
-          <w:numId w:val="18"/>
-        </w:numPr>
-        <w:spacing w:after="160" w:line="259" w:lineRule="auto"/>
-      </w:pPr>
-      <w:r>
-        <w:rPr>
-          <w:b/>
-          <w:bCs/>
-        </w:rPr>
-        <w:t>Probationary Periods:</w:t>
-      </w:r>
-    </w:p>
-    <w:p>
-      <w:pPr>
-        <w:numPr>
-          <w:ilvl w:val="1"/>
-          <w:numId w:val="18"/>
-        </w:numPr>
-        <w:spacing w:after="160" w:line="259" w:lineRule="auto"/>
-      </w:pPr>
-      <w:r>
-        <w:rPr>
-          <w:i/>
-          <w:iCs/>
-        </w:rPr>
-        <w:t>Strengths:</w:t>
-      </w:r>
-      <w:r>
-        <w:t xml:space="preserve"> Probationary periods allow employers to evaluate new hires' performance, conduct, and fit for the organization in a real-world work environment. They provide an opportunity for candidates to demonstrate their capabilities and suitability for the role before making a final hiring decision.</w:t>
-      </w:r>
-    </w:p>
-    <w:p>
-      <w:pPr>
-        <w:numPr>
-          <w:ilvl w:val="1"/>
-          <w:numId w:val="18"/>
-        </w:numPr>
-        <w:spacing w:after="160" w:line="259" w:lineRule="auto"/>
-      </w:pPr>
-      <w:r>
-        <w:rPr>
-          <w:i/>
-          <w:iCs/>
-        </w:rPr>
-        <w:t>Weaknesses:</w:t>
-      </w:r>
-      <w:r>
-        <w:t xml:space="preserve"> However, probationary periods may create uncertainty and anxiety for new hires, leading to reduced morale and productivity. They may also be perceived as a lack of commitment or trust on the part of the employer.</w:t>
-      </w:r>
-    </w:p>
-    <w:p>
-      <w:pPr>
-        <w:numPr>
-          <w:ilvl w:val="1"/>
-          <w:numId w:val="18"/>
-        </w:numPr>
-        <w:spacing w:after="160" w:line="259" w:lineRule="auto"/>
-      </w:pPr>
-      <w:r>
-        <w:rPr>
-          <w:i/>
-          <w:iCs/>
-        </w:rPr>
-        <w:t>Emerging Trends:</w:t>
-      </w:r>
-      <w:r>
         <w:t xml:space="preserve"> Emerging trends in probationary periods include the use of structured onboarding programs and mentorship initiatives to support new hires during the transition period and facilitate their integration into the organization's culture and processes.</w:t>
       </w:r>
     </w:p>
@@ -5262,6 +5272,7 @@
         <w:rPr>
           <w:rFonts w:ascii="Times New Roman" w:hAnsi="Times New Roman" w:cs="Times New Roman"/>
         </w:rPr>
+        <w:lastRenderedPageBreak/>
         <w:t>Rigorous evaluations to assess candidates' proficiency in relevant programming languages, software tools, and problem-solving skills.</w:t>
       </w:r>
     </w:p>
@@ -5315,7 +5326,6 @@
       </w:pPr>
       <w:bookmarkStart w:id="20" w:name="_Toc161543758"/>
       <w:r>
-        <w:lastRenderedPageBreak/>
         <w:t>Evaluation of the Importance of Spending on Training and Development</w:t>
       </w:r>
       <w:bookmarkEnd w:id="20"/>
@@ -5472,6 +5482,7 @@
           <w:b/>
           <w:bCs/>
         </w:rPr>
+        <w:lastRenderedPageBreak/>
         <w:t>Improved Performance and Productivity:</w:t>
       </w:r>
     </w:p>
@@ -5504,7 +5515,6 @@
         <w:ind w:firstLine="360"/>
       </w:pPr>
       <w:r>
-        <w:lastRenderedPageBreak/>
         <w:t>Training and development initiatives nurture a culture of innovation and continuous improvement within the organization. Equipped with updated skills and knowledge, employees are better positioned to adapt to evolving market dynamics and technological advancements, driving innovation and agility.</w:t>
       </w:r>
     </w:p>
@@ -5639,22 +5649,11 @@
         <w:ind w:firstLine="720"/>
       </w:pPr>
       <w:r>
-        <w:t xml:space="preserve">The </w:t>
-      </w:r>
-      <w:r>
-        <w:t xml:space="preserve">advantages of training and development investments are varied and reach far beyond individual skill growth; they pervade every aspect of </w:t>
-      </w:r>
-      <w:r>
-        <w:t>organizational</w:t>
-      </w:r>
-      <w:r>
-        <w:t xml:space="preserve"> performance and competitiveness.</w:t>
-      </w:r>
-      <w:r>
-        <w:t xml:space="preserve"> </w:t>
-      </w:r>
-      <w:r>
-        <w:t xml:space="preserve">Effective training and development efforts allow people to improve professionally and personally, improving their skills, job satisfaction, and motivation. These programs give employees with chances for professional development and personal fulfilment, resulting in a more engaged and devoted staff. </w:t>
+        <w:t xml:space="preserve">The advantages of training and development investments are varied and reach far beyond individual skill growth; they pervade every aspect of organizational performance and competitiveness. Effective training and development efforts allow people to improve professionally </w:t>
+      </w:r>
+      <w:r>
+        <w:lastRenderedPageBreak/>
+        <w:t xml:space="preserve">and personally, improving their skills, job satisfaction, and motivation. These programs give employees with chances for professional development and personal fulfilment, resulting in a more engaged and devoted staff. </w:t>
       </w:r>
     </w:p>
     <w:p>
@@ -5662,23 +5661,7 @@
         <w:ind w:firstLine="720"/>
       </w:pPr>
       <w:r>
-        <w:t xml:space="preserve">Investing in training and development benefits </w:t>
-      </w:r>
-      <w:r>
-        <w:t>organizations</w:t>
-      </w:r>
-      <w:r>
-        <w:t xml:space="preserve"> by improving performance, productivity, and innovation. Employees who have been properly taught are better able to carry out their responsibilities, increasing </w:t>
-      </w:r>
-      <w:r>
-        <w:t>organizational</w:t>
-      </w:r>
-      <w:r>
-        <w:t xml:space="preserve"> production and efficiency. Furthermore, a culture of </w:t>
-      </w:r>
-      <w:r>
-        <w:lastRenderedPageBreak/>
-        <w:t xml:space="preserve">continual learning promotes creativity and adaptation, establishing the </w:t>
+        <w:t xml:space="preserve">Investing in training and development benefits organizations by improving performance, productivity, and innovation. Employees who have been properly taught are better able to carry out their responsibilities, increasing organizational production and efficiency. Furthermore, a culture of continual learning promotes creativity and adaptation, establishing the </w:t>
       </w:r>
       <w:proofErr w:type="spellStart"/>
       <w:r>
@@ -5746,7 +5729,6 @@
       </w:pPr>
       <w:bookmarkStart w:id="25" w:name="_Toc161543763"/>
       <w:r>
-        <w:lastRenderedPageBreak/>
         <w:t>Suggestions for Improving the Recruitment Exercise</w:t>
       </w:r>
       <w:bookmarkEnd w:id="25"/>
@@ -5770,6 +5752,7 @@
             <w:docPart w:val="0889E1BA9F924635984FA91205EFADE2"/>
           </w:placeholder>
         </w:sdtPr>
+        <w:sdtEndPr/>
         <w:sdtContent>
           <w:r>
             <w:rPr>
@@ -5962,7 +5945,11 @@
         <w:spacing w:after="160" w:line="259" w:lineRule="auto"/>
       </w:pPr>
       <w:r>
-        <w:t>Embrace technology and automation tools to streamline recruitment workflows and improve efficiency. Implement applicant tracking systems (ATS) to manage candidate pipelines, automate repetitive tasks, and enhance communication with applicants. Consider utilizing AI-powered candidate screening tools for efficient candidate evaluation.</w:t>
+        <w:t xml:space="preserve">Embrace technology and automation tools to streamline recruitment workflows and improve efficiency. Implement applicant tracking systems (ATS) to manage candidate pipelines, automate repetitive tasks, and enhance communication with </w:t>
+      </w:r>
+      <w:r>
+        <w:lastRenderedPageBreak/>
+        <w:t>applicants. Consider utilizing AI-powered candidate screening tools for efficient candidate evaluation.</w:t>
       </w:r>
     </w:p>
     <w:p>
@@ -5990,7 +5977,6 @@
         <w:spacing w:after="160" w:line="259" w:lineRule="auto"/>
       </w:pPr>
       <w:r>
-        <w:lastRenderedPageBreak/>
         <w:t>Encourage employee referrals as a source of high-quality candidates. Establish a structured employee referral program with incentives for successful referrals, such as monetary rewards, recognition, or additional vacation days.</w:t>
       </w:r>
     </w:p>
@@ -6123,6 +6109,7 @@
         <w:ind w:firstLine="720"/>
       </w:pPr>
       <w:r>
+        <w:lastRenderedPageBreak/>
         <w:t>We then explored the various methods used for selecting new employees, including structured interviews, behavioral assessments, and culture fit evaluations. These methods are essential for identifying candidates who align with the organization's values and contribute to its success.</w:t>
       </w:r>
     </w:p>
@@ -6131,7 +6118,6 @@
         <w:ind w:firstLine="720"/>
       </w:pPr>
       <w:r>
-        <w:lastRenderedPageBreak/>
         <w:t>Following that, we evaluated the importance of spending on training and development, emphasizing the benefits of enhancing employee performance, promoting engagement, and driving organizational growth through continuous learning initiatives.</w:t>
       </w:r>
     </w:p>
@@ -6185,7 +6171,6 @@
           <w:sz w:val="52"/>
           <w:szCs w:val="52"/>
         </w:rPr>
-        <w:lastRenderedPageBreak/>
         <w:t>REFRENCE</w:t>
       </w:r>
       <w:bookmarkEnd w:id="27"/>
@@ -6205,6 +6190,7 @@
           <w:docPart w:val="201726F4B2A749838C8576333C0253ED"/>
         </w:placeholder>
       </w:sdtPr>
+      <w:sdtEndPr/>
       <w:sdtContent>
         <w:p>
           <w:pPr>
@@ -10052,6 +10038,7 @@
   <w:style w:type="character" w:default="1" w:styleId="DefaultParagraphFont">
     <w:name w:val="Default Paragraph Font"/>
     <w:uiPriority w:val="1"/>
+    <w:semiHidden/>
     <w:unhideWhenUsed/>
   </w:style>
   <w:style w:type="table" w:default="1" w:styleId="TableNormal">
@@ -10388,28 +10375,28 @@
     <w:charset w:val="00"/>
     <w:family w:val="roman"/>
     <w:pitch w:val="variable"/>
-    <w:sig w:usb0="E0002AFF" w:usb1="C0007841" w:usb2="00000009" w:usb3="00000000" w:csb0="000001FF" w:csb1="00000000"/>
+    <w:sig w:usb0="E0002EFF" w:usb1="C000785B" w:usb2="00000009" w:usb3="00000000" w:csb0="000001FF" w:csb1="00000000"/>
   </w:font>
   <w:font w:name="Calibri">
     <w:panose1 w:val="020F0502020204030204"/>
     <w:charset w:val="00"/>
     <w:family w:val="swiss"/>
     <w:pitch w:val="variable"/>
-    <w:sig w:usb0="E0002AFF" w:usb1="4000ACFF" w:usb2="00000001" w:usb3="00000000" w:csb0="000001FF" w:csb1="00000000"/>
+    <w:sig w:usb0="E4002EFF" w:usb1="C200247B" w:usb2="00000009" w:usb3="00000000" w:csb0="000001FF" w:csb1="00000000"/>
   </w:font>
   <w:font w:name="Cambria">
     <w:panose1 w:val="02040503050406030204"/>
     <w:charset w:val="00"/>
     <w:family w:val="roman"/>
     <w:pitch w:val="variable"/>
-    <w:sig w:usb0="A00002EF" w:usb1="4000004B" w:usb2="00000000" w:usb3="00000000" w:csb0="0000019F" w:csb1="00000000"/>
+    <w:sig w:usb0="E00006FF" w:usb1="420024FF" w:usb2="02000000" w:usb3="00000000" w:csb0="0000019F" w:csb1="00000000"/>
   </w:font>
   <w:font w:name="Calibri Light">
     <w:panose1 w:val="020F0302020204030204"/>
     <w:charset w:val="00"/>
     <w:family w:val="swiss"/>
     <w:pitch w:val="variable"/>
-    <w:sig w:usb0="A0002AEF" w:usb1="4000207B" w:usb2="00000000" w:usb3="00000000" w:csb0="000001FF" w:csb1="00000000"/>
+    <w:sig w:usb0="E4002EFF" w:usb1="C200247B" w:usb2="00000009" w:usb3="00000000" w:csb0="000001FF" w:csb1="00000000"/>
   </w:font>
 </w:fonts>
 </file>
@@ -10431,7 +10418,9 @@
   <w:rsids>
     <w:rsidRoot w:val="00BC7704"/>
     <w:rsid w:val="00332D69"/>
+    <w:rsid w:val="008C065B"/>
     <w:rsid w:val="00BC7704"/>
+    <w:rsid w:val="00DF6365"/>
   </w:rsids>
   <m:mathPr>
     <m:mathFont m:val="Cambria Math"/>
@@ -10890,10 +10879,6 @@
       <w:color w:val="808080"/>
     </w:rPr>
   </w:style>
-  <w:style w:type="paragraph" w:customStyle="1" w:styleId="C40DE2BA918F42B4BF3B07231B3B47E6">
-    <w:name w:val="C40DE2BA918F42B4BF3B07231B3B47E6"/>
-    <w:rsid w:val="00BC7704"/>
-  </w:style>
   <w:style w:type="paragraph" w:customStyle="1" w:styleId="FFA71DFE2551414C999010A35B2BB17E">
     <w:name w:val="FFA71DFE2551414C999010A35B2BB17E"/>
     <w:rsid w:val="00BC7704"/>
@@ -10902,24 +10887,12 @@
     <w:name w:val="54EF501A2081452D973C481CDC9260BB"/>
     <w:rsid w:val="00BC7704"/>
   </w:style>
-  <w:style w:type="paragraph" w:customStyle="1" w:styleId="92DA6E052F6940BBB3B21C5B46C39686">
-    <w:name w:val="92DA6E052F6940BBB3B21C5B46C39686"/>
-    <w:rsid w:val="00BC7704"/>
-  </w:style>
   <w:style w:type="paragraph" w:customStyle="1" w:styleId="CED628C85C9B41A5A42669B2922D71BC">
     <w:name w:val="CED628C85C9B41A5A42669B2922D71BC"/>
     <w:rsid w:val="00BC7704"/>
   </w:style>
   <w:style w:type="paragraph" w:customStyle="1" w:styleId="65F0592BEDB84C0BBFDCC702B989978F">
     <w:name w:val="65F0592BEDB84C0BBFDCC702B989978F"/>
-    <w:rsid w:val="00BC7704"/>
-  </w:style>
-  <w:style w:type="paragraph" w:customStyle="1" w:styleId="222408B19AD44954AA367BBDAEC733C6">
-    <w:name w:val="222408B19AD44954AA367BBDAEC733C6"/>
-    <w:rsid w:val="00BC7704"/>
-  </w:style>
-  <w:style w:type="paragraph" w:customStyle="1" w:styleId="EFCF7C90A97B46B7BA8E62DF8178D4C8">
-    <w:name w:val="EFCF7C90A97B46B7BA8E62DF8178D4C8"/>
     <w:rsid w:val="00BC7704"/>
   </w:style>
   <w:style w:type="paragraph" w:customStyle="1" w:styleId="1EA783373D0345F0AD12CAADEF1FFB65">

</xml_diff>